<commit_message>
comment abot new text
</commit_message>
<xml_diff>
--- a/XS.docx
+++ b/XS.docx
@@ -16,7 +16,7 @@
           <w:sz w:val="32"/>
           <w:szCs w:val="32"/>
         </w:rPr>
-        <w:t xml:space="preserve">Проектирование функционального стола для реабилитации пациентов с неврологической патологией </w:t>
+        <w:t xml:space="preserve">Проектирование пациентов с неврологической патологией </w:t>
       </w:r>
     </w:p>
     <w:p>
@@ -505,15 +505,7 @@
       </w:r>
       <w:bookmarkStart w:id="3" w:name="_Hlk189778518"/>
       <w:r>
-        <w:t xml:space="preserve">определены три уровня медико-биологических и психосоциальных последствий болезни (травмы) и рассмотрено состояние человека с позиций трех составляющих здоровья: нарушения структуры и функций организма (B - Body), активности организма (A - Activity) и социального участия пациента (P - </w:t>
-      </w:r>
-      <w:proofErr w:type="spellStart"/>
-      <w:r>
-        <w:t>Participation</w:t>
-      </w:r>
-      <w:proofErr w:type="spellEnd"/>
-      <w:r>
-        <w:t>).</w:t>
+        <w:t>определены три уровня медико-биологических и психосоциальных последствий болезни (травмы) и рассмотрено состояние человека с позиций трех составляющих здоровья: нарушения структуры и функций организма (B - Body), активности организма (A - Activity) и социального участия пациента (P - Participation).</w:t>
       </w:r>
     </w:p>
     <w:p>
@@ -592,15 +584,7 @@
     </w:p>
     <w:p>
       <w:r>
-        <w:t xml:space="preserve">Реабилитация пациентов, перенесших инсульт, заключается в комбинированном и координированном использовании </w:t>
-      </w:r>
-      <w:proofErr w:type="spellStart"/>
-      <w:r>
-        <w:t>медикосоциальных</w:t>
-      </w:r>
-      <w:proofErr w:type="spellEnd"/>
-      <w:r>
-        <w:t xml:space="preserve"> мероприятий, направленных на восстановление физической, психологической и профессиональной активности.</w:t>
+        <w:t>Реабилитация пациентов, перенесших инсульт, заключается в комбинированном и координированном использовании медикосоциальных мероприятий, направленных на восстановление физической, психологической и профессиональной активности.</w:t>
       </w:r>
       <w:r>
         <w:t xml:space="preserve"> </w:t>
@@ -663,26 +647,10 @@
       </w:r>
       <w:r>
         <w:lastRenderedPageBreak/>
-        <w:t xml:space="preserve">к реабилитации и приводят к необратимым последствиям относят </w:t>
-      </w:r>
-      <w:proofErr w:type="spellStart"/>
-      <w:r>
-        <w:t>осудистые</w:t>
-      </w:r>
-      <w:proofErr w:type="spellEnd"/>
-      <w:r>
-        <w:t xml:space="preserve"> нарушения, </w:t>
-      </w:r>
-      <w:r>
-        <w:t xml:space="preserve">нарушения двигательных, чувствительных, </w:t>
-      </w:r>
-      <w:proofErr w:type="spellStart"/>
-      <w:r>
-        <w:t>координаторных</w:t>
-      </w:r>
-      <w:proofErr w:type="spellEnd"/>
-      <w:r>
-        <w:t>, речевых и других неврологических функций</w:t>
+        <w:t xml:space="preserve">к реабилитации и приводят к необратимым последствиям относят осудистые нарушения, </w:t>
+      </w:r>
+      <w:r>
+        <w:t>нарушения двигательных, чувствительных, координаторных, речевых и других неврологических функций</w:t>
       </w:r>
       <w:r>
         <w:t xml:space="preserve">, что усложняет процесс восстановления, так как наибольшая результативность достигается в первые месяцы начала мероприятий. </w:t>
@@ -908,15 +876,7 @@
         <w:t>, в</w:t>
       </w:r>
       <w:r>
-        <w:t xml:space="preserve"> дальнейшем пациент обучается ходьбе. Сначала это ходьба на месте, затем ходьба по палате с опорой на прикроватную раму, потом самостоятельная ходьба с опорой на четырех- или </w:t>
-      </w:r>
-      <w:proofErr w:type="spellStart"/>
-      <w:r>
-        <w:t>трехножную</w:t>
-      </w:r>
-      <w:proofErr w:type="spellEnd"/>
-      <w:r>
-        <w:t xml:space="preserve"> трость. Расстояние и объем передвижений постепенно увеличиваются: ходьба </w:t>
+        <w:t xml:space="preserve"> дальнейшем пациент обучается ходьбе. Сначала это ходьба на месте, затем ходьба по палате с опорой на прикроватную раму, потом самостоятельная ходьба с опорой на четырех- или трехножную трость. Расстояние и объем передвижений постепенно увеличиваются: ходьба </w:t>
       </w:r>
       <w:r>
         <w:lastRenderedPageBreak/>
@@ -955,15 +915,7 @@
         <w:t>потеря функции глотания)</w:t>
       </w:r>
       <w:r>
-        <w:t xml:space="preserve">, постинсультные </w:t>
-      </w:r>
-      <w:proofErr w:type="spellStart"/>
-      <w:r>
-        <w:t>артропатии</w:t>
-      </w:r>
-      <w:proofErr w:type="spellEnd"/>
-      <w:r>
-        <w:t xml:space="preserve"> (пролежни, частичная атрофия мышц), речевые нарушения, постинсультные когнитивные и эмоционально–волевые расстройства, связанные с психическим состоянием пациента и его дальнейшей социализации в обществе.</w:t>
+        <w:t>, постинсультные артропатии (пролежни, частичная атрофия мышц), речевые нарушения, постинсультные когнитивные и эмоционально–волевые расстройства, связанные с психическим состоянием пациента и его дальнейшей социализации в обществе.</w:t>
       </w:r>
       <w:r>
         <w:t xml:space="preserve"> Комплекс первичной реабилитации возвращает пациенту самые базовые функции для поддержания жизни, в первую очередь они закрывают базовые потребности человека в передвижении, питании, психической адекватности и социальной привязанности к внешнему миру</w:t>
@@ -1012,86 +964,21 @@
         </w:rPr>
         <w:t xml:space="preserve"> </w:t>
       </w:r>
-      <w:proofErr w:type="spellStart"/>
       <w:r>
         <w:rPr>
           <w:highlight w:val="cyan"/>
         </w:rPr>
-        <w:t>Under</w:t>
-      </w:r>
-      <w:proofErr w:type="spellEnd"/>
-      <w:r>
-        <w:rPr>
-          <w:highlight w:val="cyan"/>
-        </w:rPr>
-        <w:t xml:space="preserve"> Creative </w:t>
-      </w:r>
-      <w:proofErr w:type="spellStart"/>
-      <w:r>
-        <w:rPr>
-          <w:highlight w:val="cyan"/>
-        </w:rPr>
-        <w:t>Commons</w:t>
-      </w:r>
-      <w:proofErr w:type="spellEnd"/>
-      <w:r>
-        <w:rPr>
-          <w:highlight w:val="cyan"/>
-        </w:rPr>
-        <w:t xml:space="preserve"> </w:t>
-      </w:r>
-      <w:proofErr w:type="spellStart"/>
-      <w:r>
-        <w:rPr>
-          <w:highlight w:val="cyan"/>
-        </w:rPr>
-        <w:t>License</w:t>
-      </w:r>
-      <w:proofErr w:type="spellEnd"/>
-      <w:r>
-        <w:rPr>
-          <w:highlight w:val="cyan"/>
-        </w:rPr>
-        <w:t>: </w:t>
-      </w:r>
-      <w:proofErr w:type="spellStart"/>
-      <w:r>
-        <w:rPr>
-          <w:highlight w:val="cyan"/>
-        </w:rPr>
-        <w:fldChar w:fldCharType="begin"/>
-      </w:r>
-      <w:r>
-        <w:rPr>
-          <w:highlight w:val="cyan"/>
-        </w:rPr>
-        <w:instrText>HYPERLINK "https://creativecommons.org/licenses/by/3.0"</w:instrText>
-      </w:r>
-      <w:r>
-        <w:rPr>
-          <w:highlight w:val="cyan"/>
-        </w:rPr>
-      </w:r>
-      <w:r>
-        <w:rPr>
-          <w:highlight w:val="cyan"/>
-        </w:rPr>
-        <w:fldChar w:fldCharType="separate"/>
-      </w:r>
-      <w:r>
-        <w:rPr>
-          <w:rStyle w:val="af"/>
-          <w:highlight w:val="cyan"/>
-        </w:rPr>
-        <w:t>Attribution</w:t>
-      </w:r>
-      <w:proofErr w:type="spellEnd"/>
-      <w:r>
-        <w:rPr>
-          <w:highlight w:val="cyan"/>
-        </w:rPr>
-        <w:fldChar w:fldCharType="end"/>
-      </w:r>
+        <w:t>Under Creative Commons License: </w:t>
+      </w:r>
+      <w:hyperlink r:id="rId11" w:history="1">
+        <w:r>
+          <w:rPr>
+            <w:rStyle w:val="af"/>
+            <w:highlight w:val="cyan"/>
+          </w:rPr>
+          <w:t>Attribution</w:t>
+        </w:r>
+      </w:hyperlink>
       <w:r>
         <w:rPr>
           <w:highlight w:val="cyan"/>
@@ -1132,7 +1019,7 @@
         </w:rPr>
         <w:t> </w:t>
       </w:r>
-      <w:hyperlink r:id="rId11" w:anchor="ixzz908xuQPJa" w:history="1">
+      <w:hyperlink r:id="rId12" w:anchor="ixzz908xuQPJa" w:history="1">
         <w:r>
           <w:rPr>
             <w:rStyle w:val="af"/>
@@ -1150,7 +1037,7 @@
         <w:br/>
         <w:t>Under Creative Commons License: </w:t>
       </w:r>
-      <w:hyperlink r:id="rId12" w:history="1">
+      <w:hyperlink r:id="rId13" w:history="1">
         <w:r>
           <w:rPr>
             <w:rStyle w:val="af"/>
@@ -1201,15 +1088,7 @@
         <w:t xml:space="preserve"> </w:t>
       </w:r>
       <w:r>
-        <w:t xml:space="preserve">как </w:t>
-      </w:r>
-      <w:proofErr w:type="spellStart"/>
-      <w:r>
-        <w:t>спастичность</w:t>
-      </w:r>
-      <w:proofErr w:type="spellEnd"/>
-      <w:r>
-        <w:t xml:space="preserve"> (нарастание тонуса в мышцах пораженных конечностей) применяются физиотерапевтические методы (криотерапия, озокеритовые и парафиновые аппликации</w:t>
+        <w:t>как спастичность (нарастание тонуса в мышцах пораженных конечностей) применяются физиотерапевтические методы (криотерапия, озокеритовые и парафиновые аппликации</w:t>
       </w:r>
       <w:r>
         <w:t xml:space="preserve">), </w:t>
@@ -1221,15 +1100,7 @@
         <w:t xml:space="preserve"> с помощью специальных лонгет</w:t>
       </w:r>
       <w:r>
-        <w:t xml:space="preserve">. Медикаментозная коррекция </w:t>
-      </w:r>
-      <w:proofErr w:type="spellStart"/>
-      <w:r>
-        <w:t>спастичности</w:t>
-      </w:r>
-      <w:proofErr w:type="spellEnd"/>
-      <w:r>
-        <w:t xml:space="preserve"> основана на приеме миорелаксантов</w:t>
+        <w:t>. Медикаментозная коррекция спастичности основана на приеме миорелаксантов</w:t>
       </w:r>
       <w:r>
         <w:t xml:space="preserve"> </w:t>
@@ -1241,7 +1112,7 @@
         </w:rPr>
         <w:t>(</w:t>
       </w:r>
-      <w:hyperlink r:id="rId13" w:history="1">
+      <w:hyperlink r:id="rId14" w:history="1">
         <w:r>
           <w:rPr>
             <w:rStyle w:val="af"/>
@@ -1259,7 +1130,6 @@
           </w:rPr>
           <w:t>://</w:t>
         </w:r>
-        <w:proofErr w:type="spellStart"/>
         <w:r>
           <w:rPr>
             <w:rStyle w:val="af"/>
@@ -1269,7 +1139,6 @@
           </w:rPr>
           <w:t>eduherald</w:t>
         </w:r>
-        <w:proofErr w:type="spellEnd"/>
         <w:r>
           <w:rPr>
             <w:rStyle w:val="af"/>
@@ -1278,7 +1147,6 @@
           </w:rPr>
           <w:t>.</w:t>
         </w:r>
-        <w:proofErr w:type="spellStart"/>
         <w:r>
           <w:rPr>
             <w:rStyle w:val="af"/>
@@ -1288,7 +1156,6 @@
           </w:rPr>
           <w:t>ru</w:t>
         </w:r>
-        <w:proofErr w:type="spellEnd"/>
         <w:r>
           <w:rPr>
             <w:rStyle w:val="af"/>
@@ -1297,7 +1164,6 @@
           </w:rPr>
           <w:t>/</w:t>
         </w:r>
-        <w:proofErr w:type="spellStart"/>
         <w:r>
           <w:rPr>
             <w:rStyle w:val="af"/>
@@ -1307,7 +1173,6 @@
           </w:rPr>
           <w:t>ru</w:t>
         </w:r>
-        <w:proofErr w:type="spellEnd"/>
         <w:r>
           <w:rPr>
             <w:rStyle w:val="af"/>
@@ -1415,7 +1280,7 @@
         </w:rPr>
         <w:t>(</w:t>
       </w:r>
-      <w:hyperlink r:id="rId14" w:history="1">
+      <w:hyperlink r:id="rId15" w:history="1">
         <w:r>
           <w:rPr>
             <w:rStyle w:val="af"/>
@@ -1458,7 +1323,7 @@
       <w:r>
         <w:t>(</w:t>
       </w:r>
-      <w:hyperlink r:id="rId15" w:history="1">
+      <w:hyperlink r:id="rId16" w:history="1">
         <w:r>
           <w:rPr>
             <w:rStyle w:val="af"/>
@@ -1519,7 +1384,6 @@
           </w:rPr>
           <w:t>/</w:t>
         </w:r>
-        <w:proofErr w:type="spellStart"/>
         <w:r>
           <w:rPr>
             <w:rStyle w:val="af"/>
@@ -1528,7 +1392,6 @@
           </w:rPr>
           <w:t>uhod</w:t>
         </w:r>
-        <w:proofErr w:type="spellEnd"/>
         <w:r>
           <w:rPr>
             <w:rStyle w:val="af"/>
@@ -1536,7 +1399,6 @@
           </w:rPr>
           <w:t>_</w:t>
         </w:r>
-        <w:proofErr w:type="spellStart"/>
         <w:r>
           <w:rPr>
             <w:rStyle w:val="af"/>
@@ -1545,7 +1407,6 @@
           </w:rPr>
           <w:t>posle</w:t>
         </w:r>
-        <w:proofErr w:type="spellEnd"/>
         <w:r>
           <w:rPr>
             <w:rStyle w:val="af"/>
@@ -1553,7 +1414,6 @@
           </w:rPr>
           <w:t>_</w:t>
         </w:r>
-        <w:proofErr w:type="spellStart"/>
         <w:r>
           <w:rPr>
             <w:rStyle w:val="af"/>
@@ -1562,7 +1422,6 @@
           </w:rPr>
           <w:t>insulta</w:t>
         </w:r>
-        <w:proofErr w:type="spellEnd"/>
         <w:r>
           <w:rPr>
             <w:rStyle w:val="af"/>
@@ -1592,13 +1451,8 @@
       </w:r>
     </w:p>
     <w:p>
-      <w:proofErr w:type="spellStart"/>
-      <w:r>
-        <w:t>Эрготерапия</w:t>
-      </w:r>
-      <w:proofErr w:type="spellEnd"/>
-      <w:r>
-        <w:t xml:space="preserve">, или </w:t>
+      <w:r>
+        <w:t xml:space="preserve">Эрготерапия, или </w:t>
       </w:r>
       <w:r>
         <w:t>терапия посредством деятельности</w:t>
@@ -1758,6 +1612,11 @@
       </w:r>
     </w:p>
     <w:p>
+      <w:pPr>
+        <w:rPr>
+          <w:lang w:val="en-US"/>
+        </w:rPr>
+      </w:pPr>
       <w:r>
         <w:rPr>
           <w:highlight w:val="yellow"/>
@@ -1765,7 +1624,7 @@
         </w:rPr>
         <w:t>(</w:t>
       </w:r>
-      <w:hyperlink r:id="rId16" w:history="1">
+      <w:hyperlink r:id="rId17" w:history="1">
         <w:r>
           <w:rPr>
             <w:rStyle w:val="af"/>
@@ -1865,20 +1724,12 @@
         <w:t xml:space="preserve">является разработка моторики конечностей, </w:t>
       </w:r>
       <w:r>
-        <w:t xml:space="preserve">в частности, для разработки моторики рук существует много аналогов и </w:t>
-      </w:r>
-      <w:proofErr w:type="spellStart"/>
-      <w:r>
-        <w:t>разногабаритных</w:t>
-      </w:r>
-      <w:proofErr w:type="spellEnd"/>
-      <w:r>
-        <w:t xml:space="preserve"> устройств, позволяющих найти индивидуальный подход к разным возрастным категориям, в зависимости от серьёзности полученных травм</w:t>
+        <w:t>в частности, для разработки моторики рук существует много аналогов и разногабаритных устройств, позволяющих найти индивидуальный подход к разным возрастным категориям, в зависимости от серьёзности полученных травм</w:t>
       </w:r>
       <w:r>
         <w:t xml:space="preserve"> (</w:t>
       </w:r>
-      <w:hyperlink r:id="rId17" w:history="1">
+      <w:hyperlink r:id="rId18" w:history="1">
         <w:r>
           <w:rPr>
             <w:rStyle w:val="af"/>
@@ -1890,15 +1741,7 @@
         <w:t xml:space="preserve"> </w:t>
       </w:r>
       <w:r>
-        <w:t xml:space="preserve"> </w:t>
-      </w:r>
-      <w:proofErr w:type="spellStart"/>
-      <w:r>
-        <w:t>ЛФК+эрготерапия</w:t>
-      </w:r>
-      <w:proofErr w:type="spellEnd"/>
-      <w:r>
-        <w:t xml:space="preserve"> лучше действует чем тренажёры</w:t>
+        <w:t xml:space="preserve"> ЛФК+эрготерапия лучше действует чем тренажёры</w:t>
       </w:r>
       <w:r>
         <w:t>)</w:t>
@@ -2460,13 +2303,8 @@
         </w:rPr>
       </w:pPr>
       <w:r>
-        <w:t xml:space="preserve">современные установки, реабилитационные и функциональные столы, </w:t>
-      </w:r>
-      <w:proofErr w:type="spellStart"/>
-      <w:r>
-        <w:t>испа</w:t>
-      </w:r>
-      <w:proofErr w:type="spellEnd"/>
+        <w:t>современные установки, реабилитационные и функциональные столы, испа</w:t>
+      </w:r>
     </w:p>
     <w:p>
       <w:pPr>
@@ -4156,6 +3994,7 @@
   <w:style w:type="character" w:default="1" w:styleId="a0">
     <w:name w:val="Default Paragraph Font"/>
     <w:uiPriority w:val="1"/>
+    <w:semiHidden/>
     <w:unhideWhenUsed/>
   </w:style>
   <w:style w:type="table" w:default="1" w:styleId="a1">

</xml_diff>